<commit_message>
Finish the project (but missing some documentation)
</commit_message>
<xml_diff>
--- a/Modelamiento de Negocio.docx
+++ b/Modelamiento de Negocio.docx
@@ -5212,7 +5212,7 @@
           <w:noProof/>
           <w:lang w:val="es-PE"/>
         </w:rPr>
-        <w:t>4</w:t>
+        <w:t>5</w:t>
       </w:r>
       <w:r>
         <w:rPr>
@@ -5300,7 +5300,7 @@
           <w:noProof/>
           <w:lang w:val="es-PE"/>
         </w:rPr>
-        <w:t>4</w:t>
+        <w:t>6</w:t>
       </w:r>
       <w:r>
         <w:rPr>
@@ -5376,19 +5376,16 @@
         <w:rPr>
           <w:noProof/>
         </w:rPr>
-      </w:r>
-      <w:r>
-        <w:rPr>
+        <w:fldChar w:fldCharType="separate"/>
+      </w:r>
+      <w:r>
+        <w:rPr>
+          <w:b w:val="0"/>
+          <w:bCs/>
           <w:noProof/>
-        </w:rPr>
-        <w:fldChar w:fldCharType="separate"/>
-      </w:r>
-      <w:r>
-        <w:rPr>
-          <w:noProof/>
-          <w:lang w:val="es-PE"/>
-        </w:rPr>
-        <w:t>4</w:t>
+          <w:lang w:val="es-ES"/>
+        </w:rPr>
+        <w:t>¡Error! Marcador no definido.</w:t>
       </w:r>
       <w:r>
         <w:rPr>
@@ -5462,18 +5459,15 @@
         <w:rPr>
           <w:noProof/>
         </w:rPr>
-      </w:r>
-      <w:r>
-        <w:rPr>
+        <w:fldChar w:fldCharType="separate"/>
+      </w:r>
+      <w:r>
+        <w:rPr>
+          <w:b/>
+          <w:bCs/>
           <w:noProof/>
         </w:rPr>
-        <w:fldChar w:fldCharType="separate"/>
-      </w:r>
-      <w:r>
-        <w:rPr>
-          <w:noProof/>
-        </w:rPr>
-        <w:t>4</w:t>
+        <w:t>¡Error! Marcador no definido.</w:t>
       </w:r>
       <w:r>
         <w:rPr>
@@ -5547,18 +5541,15 @@
         <w:rPr>
           <w:noProof/>
         </w:rPr>
-      </w:r>
-      <w:r>
-        <w:rPr>
+        <w:fldChar w:fldCharType="separate"/>
+      </w:r>
+      <w:r>
+        <w:rPr>
+          <w:b/>
+          <w:bCs/>
           <w:noProof/>
         </w:rPr>
-        <w:fldChar w:fldCharType="separate"/>
-      </w:r>
-      <w:r>
-        <w:rPr>
-          <w:noProof/>
-        </w:rPr>
-        <w:t>4</w:t>
+        <w:t>¡Error! Marcador no definido.</w:t>
       </w:r>
       <w:r>
         <w:rPr>
@@ -5632,18 +5623,15 @@
         <w:rPr>
           <w:noProof/>
         </w:rPr>
-      </w:r>
-      <w:r>
-        <w:rPr>
+        <w:fldChar w:fldCharType="separate"/>
+      </w:r>
+      <w:r>
+        <w:rPr>
+          <w:b/>
+          <w:bCs/>
           <w:noProof/>
         </w:rPr>
-        <w:fldChar w:fldCharType="separate"/>
-      </w:r>
-      <w:r>
-        <w:rPr>
-          <w:noProof/>
-        </w:rPr>
-        <w:t>4</w:t>
+        <w:t>¡Error! Marcador no definido.</w:t>
       </w:r>
       <w:r>
         <w:rPr>
@@ -5717,18 +5705,15 @@
         <w:rPr>
           <w:noProof/>
         </w:rPr>
-      </w:r>
-      <w:r>
-        <w:rPr>
+        <w:fldChar w:fldCharType="separate"/>
+      </w:r>
+      <w:r>
+        <w:rPr>
+          <w:b/>
+          <w:bCs/>
           <w:noProof/>
         </w:rPr>
-        <w:fldChar w:fldCharType="separate"/>
-      </w:r>
-      <w:r>
-        <w:rPr>
-          <w:noProof/>
-        </w:rPr>
-        <w:t>5</w:t>
+        <w:t>¡Error! Marcador no definido.</w:t>
       </w:r>
       <w:r>
         <w:rPr>
@@ -5816,7 +5801,7 @@
           <w:noProof/>
           <w:lang w:val="es-PE"/>
         </w:rPr>
-        <w:t>5</w:t>
+        <w:t>6</w:t>
       </w:r>
       <w:r>
         <w:rPr>
@@ -5901,7 +5886,7 @@
         <w:rPr>
           <w:noProof/>
         </w:rPr>
-        <w:t>5</w:t>
+        <w:t>6</w:t>
       </w:r>
       <w:r>
         <w:rPr>
@@ -5986,7 +5971,7 @@
         <w:rPr>
           <w:noProof/>
         </w:rPr>
-        <w:t>5</w:t>
+        <w:t>6</w:t>
       </w:r>
       <w:r>
         <w:rPr>
@@ -6060,18 +6045,15 @@
         <w:rPr>
           <w:noProof/>
         </w:rPr>
-      </w:r>
-      <w:r>
-        <w:rPr>
+        <w:fldChar w:fldCharType="separate"/>
+      </w:r>
+      <w:r>
+        <w:rPr>
+          <w:b/>
+          <w:bCs/>
           <w:noProof/>
         </w:rPr>
-        <w:fldChar w:fldCharType="separate"/>
-      </w:r>
-      <w:r>
-        <w:rPr>
-          <w:noProof/>
-        </w:rPr>
-        <w:t>5</w:t>
+        <w:t>¡Error! Marcador no definido.</w:t>
       </w:r>
       <w:r>
         <w:rPr>
@@ -7845,6 +7827,9 @@
         </w:rPr>
       </w:pPr>
       <w:r>
+        <w:rPr>
+          <w:noProof/>
+        </w:rPr>
         <w:lastRenderedPageBreak/>
         <w:drawing>
           <wp:inline distT="0" distB="0" distL="0" distR="0" wp14:anchorId="5EBB386C" wp14:editId="3BAEF905">
@@ -10473,17 +10458,7 @@
                 <w:sz w:val="22"/>
                 <w:szCs w:val="22"/>
               </w:rPr>
-              <w:t>Es</w:t>
-            </w:r>
-            <w:r>
-              <w:rPr>
-                <w:rFonts w:ascii="Arial" w:eastAsia="Arial" w:hAnsi="Arial" w:cs="Arial"/>
-                <w:i/>
-                <w:iCs/>
-                <w:sz w:val="22"/>
-                <w:szCs w:val="22"/>
-              </w:rPr>
-              <w:t xml:space="preserve"> </w:t>
+              <w:t xml:space="preserve">Es </w:t>
             </w:r>
             <w:r>
               <w:rPr>
@@ -12751,7 +12726,7 @@
         <w:ind w:left="360" w:hanging="360"/>
       </w:pPr>
       <w:rPr>
-        <w:rFonts w:ascii="symbol" w:hAnsi="symbol" w:hint="default"/>
+        <w:rFonts w:ascii="Symbol" w:hAnsi="Symbol" w:hint="default"/>
       </w:rPr>
     </w:lvl>
   </w:abstractNum>
@@ -12967,7 +12942,7 @@
         <w:ind w:left="720" w:hanging="360"/>
       </w:pPr>
       <w:rPr>
-        <w:rFonts w:ascii="symbol" w:hAnsi="symbol" w:hint="default"/>
+        <w:rFonts w:ascii="Symbol" w:hAnsi="Symbol" w:hint="default"/>
       </w:rPr>
     </w:lvl>
     <w:lvl w:ilvl="1" w:tplc="525AD8EC">
@@ -13003,7 +12978,7 @@
         <w:ind w:left="2880" w:hanging="360"/>
       </w:pPr>
       <w:rPr>
-        <w:rFonts w:ascii="symbol" w:hAnsi="symbol" w:hint="default"/>
+        <w:rFonts w:ascii="Symbol" w:hAnsi="Symbol" w:hint="default"/>
       </w:rPr>
     </w:lvl>
     <w:lvl w:ilvl="4" w:tplc="D64EE994">
@@ -13039,7 +13014,7 @@
         <w:ind w:left="5040" w:hanging="360"/>
       </w:pPr>
       <w:rPr>
-        <w:rFonts w:ascii="symbol" w:hAnsi="symbol" w:hint="default"/>
+        <w:rFonts w:ascii="Symbol" w:hAnsi="Symbol" w:hint="default"/>
       </w:rPr>
     </w:lvl>
     <w:lvl w:ilvl="7" w:tplc="34D8AEA4">
@@ -13502,7 +13477,7 @@
         <w:ind w:left="720" w:hanging="360"/>
       </w:pPr>
       <w:rPr>
-        <w:rFonts w:ascii="symbol" w:hAnsi="symbol" w:cs="symbol" w:hint="default"/>
+        <w:rFonts w:ascii="Symbol" w:hAnsi="Symbol" w:cs="Symbol" w:hint="default"/>
       </w:rPr>
     </w:lvl>
     <w:lvl w:ilvl="1">
@@ -13547,7 +13522,7 @@
         <w:ind w:left="1800" w:hanging="360"/>
       </w:pPr>
       <w:rPr>
-        <w:rFonts w:ascii="symbol" w:hAnsi="symbol" w:cs="symbol" w:hint="default"/>
+        <w:rFonts w:ascii="Symbol" w:hAnsi="Symbol" w:cs="Symbol" w:hint="default"/>
       </w:rPr>
     </w:lvl>
     <w:lvl w:ilvl="4">
@@ -13592,7 +13567,7 @@
         <w:ind w:left="2880" w:hanging="360"/>
       </w:pPr>
       <w:rPr>
-        <w:rFonts w:ascii="symbol" w:hAnsi="symbol" w:cs="symbol" w:hint="default"/>
+        <w:rFonts w:ascii="Symbol" w:hAnsi="Symbol" w:cs="Symbol" w:hint="default"/>
       </w:rPr>
     </w:lvl>
     <w:lvl w:ilvl="7">
@@ -13811,7 +13786,7 @@
         <w:ind w:left="720" w:hanging="360"/>
       </w:pPr>
       <w:rPr>
-        <w:rFonts w:ascii="symbol" w:hAnsi="symbol" w:hint="default"/>
+        <w:rFonts w:ascii="Symbol" w:hAnsi="Symbol" w:hint="default"/>
       </w:rPr>
     </w:lvl>
     <w:lvl w:ilvl="1" w:tplc="F8F8C356">
@@ -13847,7 +13822,7 @@
         <w:ind w:left="2880" w:hanging="360"/>
       </w:pPr>
       <w:rPr>
-        <w:rFonts w:ascii="symbol" w:hAnsi="symbol" w:hint="default"/>
+        <w:rFonts w:ascii="Symbol" w:hAnsi="Symbol" w:hint="default"/>
       </w:rPr>
     </w:lvl>
     <w:lvl w:ilvl="4" w:tplc="C644C67E">
@@ -13883,7 +13858,7 @@
         <w:ind w:left="5040" w:hanging="360"/>
       </w:pPr>
       <w:rPr>
-        <w:rFonts w:ascii="symbol" w:hAnsi="symbol" w:hint="default"/>
+        <w:rFonts w:ascii="Symbol" w:hAnsi="Symbol" w:hint="default"/>
       </w:rPr>
     </w:lvl>
     <w:lvl w:ilvl="7" w:tplc="4F4A5420">
@@ -13927,7 +13902,7 @@
         <w:ind w:left="720" w:hanging="360"/>
       </w:pPr>
       <w:rPr>
-        <w:rFonts w:ascii="symbol" w:hAnsi="symbol" w:cs="symbol" w:hint="default"/>
+        <w:rFonts w:ascii="Symbol" w:hAnsi="Symbol" w:cs="Symbol" w:hint="default"/>
       </w:rPr>
     </w:lvl>
     <w:lvl w:ilvl="1">
@@ -13972,7 +13947,7 @@
         <w:ind w:left="1800" w:hanging="360"/>
       </w:pPr>
       <w:rPr>
-        <w:rFonts w:ascii="symbol" w:hAnsi="symbol" w:cs="symbol" w:hint="default"/>
+        <w:rFonts w:ascii="Symbol" w:hAnsi="Symbol" w:cs="Symbol" w:hint="default"/>
       </w:rPr>
     </w:lvl>
     <w:lvl w:ilvl="4">
@@ -14017,7 +13992,7 @@
         <w:ind w:left="2880" w:hanging="360"/>
       </w:pPr>
       <w:rPr>
-        <w:rFonts w:ascii="symbol" w:hAnsi="symbol" w:cs="symbol" w:hint="default"/>
+        <w:rFonts w:ascii="Symbol" w:hAnsi="Symbol" w:cs="Symbol" w:hint="default"/>
       </w:rPr>
     </w:lvl>
     <w:lvl w:ilvl="7">
@@ -14322,7 +14297,7 @@
         <w:ind w:left="1428" w:hanging="360"/>
       </w:pPr>
       <w:rPr>
-        <w:rFonts w:ascii="symbol" w:hAnsi="symbol" w:hint="default"/>
+        <w:rFonts w:ascii="Symbol" w:hAnsi="Symbol" w:hint="default"/>
       </w:rPr>
     </w:lvl>
     <w:lvl w:ilvl="1" w:tplc="AD4CB5F2">
@@ -14358,7 +14333,7 @@
         <w:ind w:left="3588" w:hanging="360"/>
       </w:pPr>
       <w:rPr>
-        <w:rFonts w:ascii="symbol" w:hAnsi="symbol" w:hint="default"/>
+        <w:rFonts w:ascii="Symbol" w:hAnsi="Symbol" w:hint="default"/>
       </w:rPr>
     </w:lvl>
     <w:lvl w:ilvl="4" w:tplc="8BB40BC8">
@@ -14394,7 +14369,7 @@
         <w:ind w:left="5748" w:hanging="360"/>
       </w:pPr>
       <w:rPr>
-        <w:rFonts w:ascii="symbol" w:hAnsi="symbol" w:hint="default"/>
+        <w:rFonts w:ascii="Symbol" w:hAnsi="Symbol" w:hint="default"/>
       </w:rPr>
     </w:lvl>
     <w:lvl w:ilvl="7" w:tplc="9AECF092">
@@ -14435,7 +14410,7 @@
         <w:ind w:left="1428" w:hanging="360"/>
       </w:pPr>
       <w:rPr>
-        <w:rFonts w:ascii="symbol" w:hAnsi="symbol" w:hint="default"/>
+        <w:rFonts w:ascii="Symbol" w:hAnsi="Symbol" w:hint="default"/>
       </w:rPr>
     </w:lvl>
     <w:lvl w:ilvl="1" w:tplc="3C3AD218">
@@ -14471,7 +14446,7 @@
         <w:ind w:left="3588" w:hanging="360"/>
       </w:pPr>
       <w:rPr>
-        <w:rFonts w:ascii="symbol" w:hAnsi="symbol" w:hint="default"/>
+        <w:rFonts w:ascii="Symbol" w:hAnsi="Symbol" w:hint="default"/>
       </w:rPr>
     </w:lvl>
     <w:lvl w:ilvl="4" w:tplc="56E62768">
@@ -14507,7 +14482,7 @@
         <w:ind w:left="5748" w:hanging="360"/>
       </w:pPr>
       <w:rPr>
-        <w:rFonts w:ascii="symbol" w:hAnsi="symbol" w:hint="default"/>
+        <w:rFonts w:ascii="Symbol" w:hAnsi="Symbol" w:hint="default"/>
       </w:rPr>
     </w:lvl>
     <w:lvl w:ilvl="7" w:tplc="CCFEC660">
@@ -14612,7 +14587,7 @@
         <w:ind w:left="1800" w:hanging="360"/>
       </w:pPr>
       <w:rPr>
-        <w:rFonts w:ascii="symbol" w:hAnsi="symbol" w:hint="default"/>
+        <w:rFonts w:ascii="Symbol" w:hAnsi="Symbol" w:hint="default"/>
       </w:rPr>
     </w:lvl>
     <w:lvl w:ilvl="5">
@@ -14657,7 +14632,7 @@
         <w:ind w:left="2880" w:hanging="360"/>
       </w:pPr>
       <w:rPr>
-        <w:rFonts w:ascii="symbol" w:hAnsi="symbol" w:hint="default"/>
+        <w:rFonts w:ascii="Symbol" w:hAnsi="Symbol" w:hint="default"/>
       </w:rPr>
     </w:lvl>
     <w:lvl w:ilvl="8">
@@ -14672,7 +14647,7 @@
         <w:ind w:left="3240" w:hanging="360"/>
       </w:pPr>
       <w:rPr>
-        <w:rFonts w:ascii="symbol" w:hAnsi="symbol" w:hint="default"/>
+        <w:rFonts w:ascii="Symbol" w:hAnsi="Symbol" w:hint="default"/>
       </w:rPr>
     </w:lvl>
   </w:abstractNum>
@@ -14802,7 +14777,7 @@
         <w:ind w:left="720" w:hanging="360"/>
       </w:pPr>
       <w:rPr>
-        <w:rFonts w:ascii="symbol" w:hAnsi="symbol" w:hint="default"/>
+        <w:rFonts w:ascii="Symbol" w:hAnsi="Symbol" w:hint="default"/>
       </w:rPr>
     </w:lvl>
     <w:lvl w:ilvl="1" w:tplc="A7AC08D6">
@@ -14838,7 +14813,7 @@
         <w:ind w:left="2880" w:hanging="360"/>
       </w:pPr>
       <w:rPr>
-        <w:rFonts w:ascii="symbol" w:hAnsi="symbol" w:hint="default"/>
+        <w:rFonts w:ascii="Symbol" w:hAnsi="Symbol" w:hint="default"/>
       </w:rPr>
     </w:lvl>
     <w:lvl w:ilvl="4" w:tplc="B576213E">
@@ -14874,7 +14849,7 @@
         <w:ind w:left="5040" w:hanging="360"/>
       </w:pPr>
       <w:rPr>
-        <w:rFonts w:ascii="symbol" w:hAnsi="symbol" w:hint="default"/>
+        <w:rFonts w:ascii="Symbol" w:hAnsi="Symbol" w:hint="default"/>
       </w:rPr>
     </w:lvl>
     <w:lvl w:ilvl="7" w:tplc="77FEF046">
@@ -15173,7 +15148,7 @@
         <w:ind w:left="720" w:hanging="360"/>
       </w:pPr>
       <w:rPr>
-        <w:rFonts w:ascii="symbol" w:hAnsi="symbol" w:hint="default"/>
+        <w:rFonts w:ascii="Symbol" w:hAnsi="Symbol" w:hint="default"/>
       </w:rPr>
     </w:lvl>
     <w:lvl w:ilvl="1" w:tplc="A9F83AF4">
@@ -15209,7 +15184,7 @@
         <w:ind w:left="2880" w:hanging="360"/>
       </w:pPr>
       <w:rPr>
-        <w:rFonts w:ascii="symbol" w:hAnsi="symbol" w:hint="default"/>
+        <w:rFonts w:ascii="Symbol" w:hAnsi="Symbol" w:hint="default"/>
       </w:rPr>
     </w:lvl>
     <w:lvl w:ilvl="4" w:tplc="847A9BC8">
@@ -15245,7 +15220,7 @@
         <w:ind w:left="5040" w:hanging="360"/>
       </w:pPr>
       <w:rPr>
-        <w:rFonts w:ascii="symbol" w:hAnsi="symbol" w:hint="default"/>
+        <w:rFonts w:ascii="Symbol" w:hAnsi="Symbol" w:hint="default"/>
       </w:rPr>
     </w:lvl>
     <w:lvl w:ilvl="7" w:tplc="244E26D8">
@@ -15286,7 +15261,7 @@
         <w:ind w:left="720" w:hanging="360"/>
       </w:pPr>
       <w:rPr>
-        <w:rFonts w:ascii="symbol" w:hAnsi="symbol" w:hint="default"/>
+        <w:rFonts w:ascii="Symbol" w:hAnsi="Symbol" w:hint="default"/>
       </w:rPr>
     </w:lvl>
     <w:lvl w:ilvl="1" w:tplc="0C3A51D2">
@@ -15298,7 +15273,7 @@
         <w:ind w:left="1440" w:hanging="360"/>
       </w:pPr>
       <w:rPr>
-        <w:rFonts w:ascii="symbol" w:hAnsi="symbol" w:hint="default"/>
+        <w:rFonts w:ascii="Symbol" w:hAnsi="Symbol" w:hint="default"/>
       </w:rPr>
     </w:lvl>
     <w:lvl w:ilvl="2" w:tplc="679427AE">
@@ -15322,7 +15297,7 @@
         <w:ind w:left="2880" w:hanging="360"/>
       </w:pPr>
       <w:rPr>
-        <w:rFonts w:ascii="symbol" w:hAnsi="symbol" w:hint="default"/>
+        <w:rFonts w:ascii="Symbol" w:hAnsi="Symbol" w:hint="default"/>
       </w:rPr>
     </w:lvl>
     <w:lvl w:ilvl="4" w:tplc="4798E624">
@@ -15358,7 +15333,7 @@
         <w:ind w:left="5040" w:hanging="360"/>
       </w:pPr>
       <w:rPr>
-        <w:rFonts w:ascii="symbol" w:hAnsi="symbol" w:hint="default"/>
+        <w:rFonts w:ascii="Symbol" w:hAnsi="Symbol" w:hint="default"/>
       </w:rPr>
     </w:lvl>
     <w:lvl w:ilvl="7" w:tplc="05EA5480">
@@ -15399,7 +15374,7 @@
         <w:ind w:left="720" w:hanging="360"/>
       </w:pPr>
       <w:rPr>
-        <w:rFonts w:ascii="symbol" w:hAnsi="symbol" w:hint="default"/>
+        <w:rFonts w:ascii="Symbol" w:hAnsi="Symbol" w:hint="default"/>
       </w:rPr>
     </w:lvl>
     <w:lvl w:ilvl="1" w:tplc="AA2019E0">
@@ -15435,7 +15410,7 @@
         <w:ind w:left="2880" w:hanging="360"/>
       </w:pPr>
       <w:rPr>
-        <w:rFonts w:ascii="symbol" w:hAnsi="symbol" w:hint="default"/>
+        <w:rFonts w:ascii="Symbol" w:hAnsi="Symbol" w:hint="default"/>
       </w:rPr>
     </w:lvl>
     <w:lvl w:ilvl="4" w:tplc="C888A32E">
@@ -15471,7 +15446,7 @@
         <w:ind w:left="5040" w:hanging="360"/>
       </w:pPr>
       <w:rPr>
-        <w:rFonts w:ascii="symbol" w:hAnsi="symbol" w:hint="default"/>
+        <w:rFonts w:ascii="Symbol" w:hAnsi="Symbol" w:hint="default"/>
       </w:rPr>
     </w:lvl>
     <w:lvl w:ilvl="7" w:tplc="289C3CA2">
@@ -15770,7 +15745,7 @@
         <w:ind w:left="720" w:hanging="360"/>
       </w:pPr>
       <w:rPr>
-        <w:rFonts w:ascii="symbol" w:hAnsi="symbol" w:hint="default"/>
+        <w:rFonts w:ascii="Symbol" w:hAnsi="Symbol" w:hint="default"/>
       </w:rPr>
     </w:lvl>
     <w:lvl w:ilvl="1" w:tplc="351A9356">
@@ -15806,7 +15781,7 @@
         <w:ind w:left="2880" w:hanging="360"/>
       </w:pPr>
       <w:rPr>
-        <w:rFonts w:ascii="symbol" w:hAnsi="symbol" w:hint="default"/>
+        <w:rFonts w:ascii="Symbol" w:hAnsi="Symbol" w:hint="default"/>
       </w:rPr>
     </w:lvl>
     <w:lvl w:ilvl="4" w:tplc="E34C71A4">
@@ -15842,7 +15817,7 @@
         <w:ind w:left="5040" w:hanging="360"/>
       </w:pPr>
       <w:rPr>
-        <w:rFonts w:ascii="symbol" w:hAnsi="symbol" w:hint="default"/>
+        <w:rFonts w:ascii="Symbol" w:hAnsi="Symbol" w:hint="default"/>
       </w:rPr>
     </w:lvl>
     <w:lvl w:ilvl="7" w:tplc="C272390A">
@@ -15883,7 +15858,7 @@
         <w:ind w:left="720" w:hanging="360"/>
       </w:pPr>
       <w:rPr>
-        <w:rFonts w:ascii="symbol" w:hAnsi="symbol" w:hint="default"/>
+        <w:rFonts w:ascii="Symbol" w:hAnsi="Symbol" w:hint="default"/>
       </w:rPr>
     </w:lvl>
     <w:lvl w:ilvl="1" w:tplc="6786F5F2">
@@ -15919,7 +15894,7 @@
         <w:ind w:left="2880" w:hanging="360"/>
       </w:pPr>
       <w:rPr>
-        <w:rFonts w:ascii="symbol" w:hAnsi="symbol" w:hint="default"/>
+        <w:rFonts w:ascii="Symbol" w:hAnsi="Symbol" w:hint="default"/>
       </w:rPr>
     </w:lvl>
     <w:lvl w:ilvl="4" w:tplc="EE6ADC04">
@@ -15955,7 +15930,7 @@
         <w:ind w:left="5040" w:hanging="360"/>
       </w:pPr>
       <w:rPr>
-        <w:rFonts w:ascii="symbol" w:hAnsi="symbol" w:hint="default"/>
+        <w:rFonts w:ascii="Symbol" w:hAnsi="Symbol" w:hint="default"/>
       </w:rPr>
     </w:lvl>
     <w:lvl w:ilvl="7" w:tplc="EAA094CA">
@@ -15996,7 +15971,7 @@
         <w:ind w:left="720" w:hanging="360"/>
       </w:pPr>
       <w:rPr>
-        <w:rFonts w:ascii="symbol" w:hAnsi="symbol" w:hint="default"/>
+        <w:rFonts w:ascii="Symbol" w:hAnsi="Symbol" w:hint="default"/>
       </w:rPr>
     </w:lvl>
     <w:lvl w:ilvl="1" w:tplc="080A0003">
@@ -16020,7 +15995,7 @@
         <w:ind w:left="2160" w:hanging="360"/>
       </w:pPr>
       <w:rPr>
-        <w:rFonts w:ascii="symbol" w:hAnsi="symbol" w:hint="default"/>
+        <w:rFonts w:ascii="Symbol" w:hAnsi="Symbol" w:hint="default"/>
       </w:rPr>
     </w:lvl>
     <w:lvl w:ilvl="3" w:tplc="080A0001" w:tentative="1">
@@ -16032,7 +16007,7 @@
         <w:ind w:left="2880" w:hanging="360"/>
       </w:pPr>
       <w:rPr>
-        <w:rFonts w:ascii="symbol" w:hAnsi="symbol" w:hint="default"/>
+        <w:rFonts w:ascii="Symbol" w:hAnsi="Symbol" w:hint="default"/>
       </w:rPr>
     </w:lvl>
     <w:lvl w:ilvl="4" w:tplc="080A0003" w:tentative="1">
@@ -16068,7 +16043,7 @@
         <w:ind w:left="5040" w:hanging="360"/>
       </w:pPr>
       <w:rPr>
-        <w:rFonts w:ascii="symbol" w:hAnsi="symbol" w:hint="default"/>
+        <w:rFonts w:ascii="Symbol" w:hAnsi="Symbol" w:hint="default"/>
       </w:rPr>
     </w:lvl>
     <w:lvl w:ilvl="7" w:tplc="080A0003" w:tentative="1">

</xml_diff>